<commit_message>
add long 64 bit display
</commit_message>
<xml_diff>
--- a/OO训练营之C++编程学习.docx
+++ b/OO训练营之C++编程学习.docx
@@ -139,11 +139,11 @@
         </w:rPr>
       </w:pPr>
       <w:bookmarkStart w:id="0" w:name="_Toc261112287"/>
-      <w:bookmarkStart w:id="1" w:name="_Toc261695782"/>
-      <w:bookmarkStart w:id="2" w:name="_Toc261695909"/>
-      <w:bookmarkStart w:id="3" w:name="_Toc262064942"/>
-      <w:bookmarkStart w:id="4" w:name="_Toc295291030"/>
-      <w:bookmarkStart w:id="5" w:name="_Toc295497817"/>
+      <w:bookmarkStart w:id="1" w:name="_Toc295497817"/>
+      <w:bookmarkStart w:id="2" w:name="_Toc295291030"/>
+      <w:bookmarkStart w:id="3" w:name="_Toc261695909"/>
+      <w:bookmarkStart w:id="4" w:name="_Toc261695782"/>
+      <w:bookmarkStart w:id="5" w:name="_Toc262064942"/>
       <w:r>
         <w:rPr>
           <w:rFonts w:hint="eastAsia" w:ascii="微软雅黑" w:hAnsi="微软雅黑"/>
@@ -12421,8 +12421,6 @@
     </w:p>
     <w:p>
       <w:pPr/>
-      <w:bookmarkStart w:id="35" w:name="_GoBack"/>
-      <w:bookmarkEnd w:id="35"/>
     </w:p>
     <w:p>
       <w:pPr>
@@ -12790,6 +12788,1662 @@
           </wp:inline>
         </w:drawing>
       </w:r>
+    </w:p>
+    <w:p>
+      <w:pPr>
+        <w:pStyle w:val="6"/>
+        <w:numPr>
+          <w:ilvl w:val="3"/>
+          <w:numId w:val="1"/>
+        </w:numPr>
+        <w:adjustRightInd w:val="0"/>
+        <w:snapToGrid w:val="0"/>
+        <w:spacing w:before="0" w:after="0" w:line="240" w:lineRule="auto"/>
+        <w:rPr>
+          <w:b w:val="0"/>
+          <w:sz w:val="24"/>
+          <w:szCs w:val="24"/>
+        </w:rPr>
+      </w:pPr>
+      <w:r>
+        <w:rPr>
+          <w:b w:val="0"/>
+          <w:sz w:val="24"/>
+          <w:szCs w:val="24"/>
+        </w:rPr>
+        <w:t>C++如何输出长整型（HLS工具下）</w:t>
+      </w:r>
+    </w:p>
+    <w:p>
+      <w:r>
+        <w:drawing>
+          <wp:inline distT="0" distB="0" distL="114300" distR="114300">
+            <wp:extent cx="3475990" cy="295275"/>
+            <wp:effectExtent l="0" t="0" r="10160" b="9525"/>
+            <wp:docPr id="71" name="图片 71"/>
+            <wp:cNvGraphicFramePr>
+              <a:graphicFrameLocks xmlns:a="http://schemas.openxmlformats.org/drawingml/2006/main" noChangeAspect="1"/>
+            </wp:cNvGraphicFramePr>
+            <a:graphic xmlns:a="http://schemas.openxmlformats.org/drawingml/2006/main">
+              <a:graphicData uri="http://schemas.openxmlformats.org/drawingml/2006/picture">
+                <pic:pic xmlns:pic="http://schemas.openxmlformats.org/drawingml/2006/picture">
+                  <pic:nvPicPr>
+                    <pic:cNvPr id="71" name="图片 71"/>
+                    <pic:cNvPicPr>
+                      <a:picLocks noChangeAspect="1"/>
+                    </pic:cNvPicPr>
+                  </pic:nvPicPr>
+                  <pic:blipFill>
+                    <a:blip r:embed="rId74"/>
+                    <a:stretch>
+                      <a:fillRect/>
+                    </a:stretch>
+                  </pic:blipFill>
+                  <pic:spPr>
+                    <a:xfrm>
+                      <a:off x="0" y="0"/>
+                      <a:ext cx="3475990" cy="295275"/>
+                    </a:xfrm>
+                    <a:prstGeom prst="rect">
+                      <a:avLst/>
+                    </a:prstGeom>
+                    <a:noFill/>
+                    <a:ln w="9525">
+                      <a:noFill/>
+                      <a:miter/>
+                    </a:ln>
+                  </pic:spPr>
+                </pic:pic>
+              </a:graphicData>
+            </a:graphic>
+          </wp:inline>
+        </w:drawing>
+      </w:r>
+    </w:p>
+    <w:p>
+      <w:pPr>
+        <w:ind w:firstLine="420"/>
+      </w:pPr>
+    </w:p>
+    <w:p>
+      <w:pPr>
+        <w:ind w:firstLine="420"/>
+      </w:pPr>
+      <w:r>
+        <w:drawing>
+          <wp:inline distT="0" distB="0" distL="114300" distR="114300">
+            <wp:extent cx="3037840" cy="523875"/>
+            <wp:effectExtent l="0" t="0" r="10160" b="9525"/>
+            <wp:docPr id="66" name="图片 66"/>
+            <wp:cNvGraphicFramePr>
+              <a:graphicFrameLocks xmlns:a="http://schemas.openxmlformats.org/drawingml/2006/main" noChangeAspect="1"/>
+            </wp:cNvGraphicFramePr>
+            <a:graphic xmlns:a="http://schemas.openxmlformats.org/drawingml/2006/main">
+              <a:graphicData uri="http://schemas.openxmlformats.org/drawingml/2006/picture">
+                <pic:pic xmlns:pic="http://schemas.openxmlformats.org/drawingml/2006/picture">
+                  <pic:nvPicPr>
+                    <pic:cNvPr id="66" name="图片 66"/>
+                    <pic:cNvPicPr>
+                      <a:picLocks noChangeAspect="1"/>
+                    </pic:cNvPicPr>
+                  </pic:nvPicPr>
+                  <pic:blipFill>
+                    <a:blip r:embed="rId75"/>
+                    <a:stretch>
+                      <a:fillRect/>
+                    </a:stretch>
+                  </pic:blipFill>
+                  <pic:spPr>
+                    <a:xfrm>
+                      <a:off x="0" y="0"/>
+                      <a:ext cx="3037840" cy="523875"/>
+                    </a:xfrm>
+                    <a:prstGeom prst="rect">
+                      <a:avLst/>
+                    </a:prstGeom>
+                    <a:noFill/>
+                    <a:ln w="9525">
+                      <a:noFill/>
+                      <a:miter/>
+                    </a:ln>
+                  </pic:spPr>
+                </pic:pic>
+              </a:graphicData>
+            </a:graphic>
+          </wp:inline>
+        </w:drawing>
+      </w:r>
+    </w:p>
+    <w:p>
+      <w:pPr/>
+      <w:r>
+        <w:t>分析：首先resultSim是 apfix45 无符号数。</w:t>
+      </w:r>
+    </w:p>
+    <w:p>
+      <w:pPr>
+        <w:rPr>
+          <w:rFonts w:hint="default"/>
+        </w:rPr>
+      </w:pPr>
+      <w:r>
+        <w:t>打印时，设置成long类型即可，然后介绍 “%012lx</w:t>
+      </w:r>
+      <w:r>
+        <w:rPr>
+          <w:rFonts w:hint="default"/>
+        </w:rPr>
+        <w:t>”</w:t>
+      </w:r>
+    </w:p>
+    <w:p>
+      <w:pPr>
+        <w:rPr>
+          <w:rFonts w:hint="default"/>
+        </w:rPr>
+      </w:pPr>
+      <w:r>
+        <w:rPr>
+          <w:rFonts w:hint="default"/>
+        </w:rPr>
+        <w:t>其中 1）%表示格式化输出</w:t>
+      </w:r>
+    </w:p>
+    <w:p>
+      <w:pPr>
+        <w:rPr>
+          <w:rFonts w:hint="default"/>
+        </w:rPr>
+      </w:pPr>
+      <w:r>
+        <w:rPr>
+          <w:rFonts w:hint="default"/>
+        </w:rPr>
+        <w:t xml:space="preserve">     2）0  表示，数据不足时，按照0补齐</w:t>
+      </w:r>
+    </w:p>
+    <w:p>
+      <w:pPr>
+        <w:rPr>
+          <w:rFonts w:hint="default"/>
+        </w:rPr>
+      </w:pPr>
+      <w:r>
+        <w:rPr>
+          <w:rFonts w:hint="default"/>
+        </w:rPr>
+        <w:t xml:space="preserve">     3）12 表示输出数据位宽12位，占用12个空格</w:t>
+      </w:r>
+    </w:p>
+    <w:p>
+      <w:pPr>
+        <w:rPr>
+          <w:rFonts w:hint="default"/>
+        </w:rPr>
+      </w:pPr>
+      <w:r>
+        <w:rPr>
+          <w:rFonts w:hint="default"/>
+        </w:rPr>
+        <w:t xml:space="preserve">     4） l  表示 显示的是长整型</w:t>
+      </w:r>
+    </w:p>
+    <w:p>
+      <w:pPr>
+        <w:rPr>
+          <w:rFonts w:hint="default"/>
+        </w:rPr>
+      </w:pPr>
+      <w:r>
+        <w:rPr>
+          <w:rFonts w:hint="default"/>
+        </w:rPr>
+        <w:t xml:space="preserve">     5） x 表示 按照16进制数进行显示。</w:t>
+      </w:r>
+    </w:p>
+    <w:p>
+      <w:pPr>
+        <w:rPr>
+          <w:rFonts w:hint="default"/>
+        </w:rPr>
+      </w:pPr>
+      <w:r>
+        <w:rPr>
+          <w:rFonts w:hint="default"/>
+        </w:rPr>
+        <w:t>理论知识：</w:t>
+      </w:r>
+      <w:r>
+        <w:rPr>
+          <w:rFonts w:hint="default"/>
+        </w:rPr>
+        <w:fldChar w:fldCharType="begin"/>
+      </w:r>
+      <w:r>
+        <w:rPr>
+          <w:rFonts w:hint="default"/>
+        </w:rPr>
+        <w:instrText xml:space="preserve"> HYPERLINK "https://blog.csdn.net/wocjj/article/details/7440484" </w:instrText>
+      </w:r>
+      <w:r>
+        <w:rPr>
+          <w:rFonts w:hint="default"/>
+        </w:rPr>
+        <w:fldChar w:fldCharType="separate"/>
+      </w:r>
+      <w:r>
+        <w:rPr>
+          <w:rStyle w:val="23"/>
+          <w:rFonts w:hint="default"/>
+        </w:rPr>
+        <w:t>https://blog.csdn.net/wocjj/article/details/7440484</w:t>
+      </w:r>
+      <w:r>
+        <w:rPr>
+          <w:rFonts w:hint="default"/>
+        </w:rPr>
+        <w:fldChar w:fldCharType="end"/>
+      </w:r>
+    </w:p>
+    <w:p>
+      <w:pPr>
+        <w:rPr>
+          <w:rFonts w:hint="default"/>
+        </w:rPr>
+      </w:pPr>
+    </w:p>
+    <w:p>
+      <w:pPr>
+        <w:keepNext w:val="0"/>
+        <w:keepLines w:val="0"/>
+        <w:widowControl/>
+        <w:suppressLineNumbers w:val="0"/>
+        <w:jc w:val="left"/>
+      </w:pPr>
+      <w:r>
+        <w:rPr>
+          <w:rStyle w:val="22"/>
+          <w:rFonts w:ascii="宋体" w:hAnsi="宋体" w:eastAsia="宋体" w:cs="宋体"/>
+          <w:snapToGrid w:val="0"/>
+          <w:kern w:val="0"/>
+          <w:sz w:val="24"/>
+          <w:szCs w:val="24"/>
+          <w:lang w:val="en-US" w:eastAsia="zh-CN" w:bidi="ar"/>
+        </w:rPr>
+        <w:t>1 一般格式</w:t>
+      </w:r>
+    </w:p>
+    <w:p>
+      <w:pPr>
+        <w:keepNext w:val="0"/>
+        <w:keepLines w:val="0"/>
+        <w:widowControl/>
+        <w:suppressLineNumbers w:val="0"/>
+        <w:jc w:val="left"/>
+      </w:pPr>
+      <w:r>
+        <w:rPr>
+          <w:rFonts w:ascii="宋体" w:hAnsi="宋体" w:eastAsia="宋体" w:cs="宋体"/>
+          <w:snapToGrid w:val="0"/>
+          <w:kern w:val="0"/>
+          <w:sz w:val="24"/>
+          <w:szCs w:val="24"/>
+          <w:lang w:val="en-US" w:eastAsia="zh-CN" w:bidi="ar"/>
+        </w:rPr>
+        <w:t>printf(格式控制，输出表列）</w:t>
+      </w:r>
+    </w:p>
+    <w:p>
+      <w:pPr>
+        <w:keepNext w:val="0"/>
+        <w:keepLines w:val="0"/>
+        <w:widowControl/>
+        <w:suppressLineNumbers w:val="0"/>
+        <w:jc w:val="left"/>
+      </w:pPr>
+      <w:r>
+        <w:rPr>
+          <w:rFonts w:ascii="宋体" w:hAnsi="宋体" w:eastAsia="宋体" w:cs="宋体"/>
+          <w:snapToGrid w:val="0"/>
+          <w:kern w:val="0"/>
+          <w:sz w:val="24"/>
+          <w:szCs w:val="24"/>
+          <w:lang w:val="en-US" w:eastAsia="zh-CN" w:bidi="ar"/>
+        </w:rPr>
+        <w:t>   例如：printf("i=%d,ch=%c\n",i,ch);</w:t>
+      </w:r>
+    </w:p>
+    <w:p>
+      <w:pPr>
+        <w:keepNext w:val="0"/>
+        <w:keepLines w:val="0"/>
+        <w:widowControl/>
+        <w:suppressLineNumbers w:val="0"/>
+        <w:jc w:val="left"/>
+      </w:pPr>
+      <w:r>
+        <w:rPr>
+          <w:rFonts w:ascii="宋体" w:hAnsi="宋体" w:eastAsia="宋体" w:cs="宋体"/>
+          <w:snapToGrid w:val="0"/>
+          <w:kern w:val="0"/>
+          <w:sz w:val="24"/>
+          <w:szCs w:val="24"/>
+          <w:lang w:val="en-US" w:eastAsia="zh-CN" w:bidi="ar"/>
+        </w:rPr>
+        <w:t>说明:</w:t>
+      </w:r>
+    </w:p>
+    <w:p>
+      <w:pPr>
+        <w:keepNext w:val="0"/>
+        <w:keepLines w:val="0"/>
+        <w:widowControl/>
+        <w:suppressLineNumbers w:val="0"/>
+        <w:jc w:val="left"/>
+      </w:pPr>
+      <w:r>
+        <w:rPr>
+          <w:rFonts w:ascii="宋体" w:hAnsi="宋体" w:eastAsia="宋体" w:cs="宋体"/>
+          <w:snapToGrid w:val="0"/>
+          <w:kern w:val="0"/>
+          <w:sz w:val="24"/>
+          <w:szCs w:val="24"/>
+          <w:lang w:val="en-US" w:eastAsia="zh-CN" w:bidi="ar"/>
+        </w:rPr>
+        <w:t>(1)“格式控制”是用双撇号括起来的字符串，也称“转换控制字符串”，它包括两种信息：</w:t>
+      </w:r>
+    </w:p>
+    <w:p>
+      <w:pPr>
+        <w:keepNext w:val="0"/>
+        <w:keepLines w:val="0"/>
+        <w:widowControl/>
+        <w:suppressLineNumbers w:val="0"/>
+        <w:jc w:val="left"/>
+      </w:pPr>
+      <w:r>
+        <w:rPr>
+          <w:rFonts w:ascii="宋体" w:hAnsi="宋体" w:eastAsia="宋体" w:cs="宋体"/>
+          <w:snapToGrid w:val="0"/>
+          <w:kern w:val="0"/>
+          <w:sz w:val="24"/>
+          <w:szCs w:val="24"/>
+          <w:lang w:val="en-US" w:eastAsia="zh-CN" w:bidi="ar"/>
+        </w:rPr>
+        <w:t>        ①格式说明：由“%”和格式字符组成，它的作用是将输出的数据转换为指定的格式输出。</w:t>
+      </w:r>
+    </w:p>
+    <w:p>
+      <w:pPr>
+        <w:keepNext w:val="0"/>
+        <w:keepLines w:val="0"/>
+        <w:widowControl/>
+        <w:suppressLineNumbers w:val="0"/>
+        <w:jc w:val="left"/>
+      </w:pPr>
+      <w:r>
+        <w:rPr>
+          <w:rFonts w:ascii="宋体" w:hAnsi="宋体" w:eastAsia="宋体" w:cs="宋体"/>
+          <w:snapToGrid w:val="0"/>
+          <w:kern w:val="0"/>
+          <w:sz w:val="24"/>
+          <w:szCs w:val="24"/>
+          <w:lang w:val="en-US" w:eastAsia="zh-CN" w:bidi="ar"/>
+        </w:rPr>
+        <w:t>        ②普通字符，即需要原样输出的字符。</w:t>
+      </w:r>
+    </w:p>
+    <w:p>
+      <w:pPr>
+        <w:keepNext w:val="0"/>
+        <w:keepLines w:val="0"/>
+        <w:widowControl/>
+        <w:suppressLineNumbers w:val="0"/>
+        <w:jc w:val="left"/>
+      </w:pPr>
+      <w:r>
+        <w:rPr>
+          <w:rFonts w:ascii="宋体" w:hAnsi="宋体" w:eastAsia="宋体" w:cs="宋体"/>
+          <w:snapToGrid w:val="0"/>
+          <w:kern w:val="0"/>
+          <w:sz w:val="24"/>
+          <w:szCs w:val="24"/>
+          <w:lang w:val="en-US" w:eastAsia="zh-CN" w:bidi="ar"/>
+        </w:rPr>
+        <w:t>(2)“输出表列”是需要输出的一些数据，可以是表达式</w:t>
+      </w:r>
+    </w:p>
+    <w:p>
+      <w:pPr>
+        <w:keepNext w:val="0"/>
+        <w:keepLines w:val="0"/>
+        <w:widowControl/>
+        <w:suppressLineNumbers w:val="0"/>
+        <w:jc w:val="left"/>
+      </w:pPr>
+      <w:r>
+        <w:rPr>
+          <w:rFonts w:ascii="宋体" w:hAnsi="宋体" w:eastAsia="宋体" w:cs="宋体"/>
+          <w:snapToGrid w:val="0"/>
+          <w:kern w:val="0"/>
+          <w:sz w:val="24"/>
+          <w:szCs w:val="24"/>
+          <w:lang w:val="en-US" w:eastAsia="zh-CN" w:bidi="ar"/>
+        </w:rPr>
+        <w:t>(3) printf函数的一般形式可以表示为</w:t>
+      </w:r>
+    </w:p>
+    <w:p>
+      <w:pPr>
+        <w:keepNext w:val="0"/>
+        <w:keepLines w:val="0"/>
+        <w:widowControl/>
+        <w:suppressLineNumbers w:val="0"/>
+        <w:jc w:val="left"/>
+      </w:pPr>
+      <w:r>
+        <w:rPr>
+          <w:rFonts w:ascii="宋体" w:hAnsi="宋体" w:eastAsia="宋体" w:cs="宋体"/>
+          <w:snapToGrid w:val="0"/>
+          <w:kern w:val="0"/>
+          <w:sz w:val="24"/>
+          <w:szCs w:val="24"/>
+          <w:lang w:val="en-US" w:eastAsia="zh-CN" w:bidi="ar"/>
+        </w:rPr>
+        <w:t>         printf(参数1，参数2，……，参数n)</w:t>
+      </w:r>
+    </w:p>
+    <w:p>
+      <w:pPr>
+        <w:keepNext w:val="0"/>
+        <w:keepLines w:val="0"/>
+        <w:widowControl/>
+        <w:suppressLineNumbers w:val="0"/>
+        <w:jc w:val="left"/>
+      </w:pPr>
+      <w:r>
+        <w:rPr>
+          <w:rFonts w:ascii="宋体" w:hAnsi="宋体" w:eastAsia="宋体" w:cs="宋体"/>
+          <w:snapToGrid w:val="0"/>
+          <w:kern w:val="0"/>
+          <w:sz w:val="24"/>
+          <w:szCs w:val="24"/>
+          <w:lang w:val="en-US" w:eastAsia="zh-CN" w:bidi="ar"/>
+        </w:rPr>
+        <w:t>         功能是将参数2～参数n按参数1给定的格式输出</w:t>
+      </w:r>
+    </w:p>
+    <w:p>
+      <w:pPr>
+        <w:keepNext w:val="0"/>
+        <w:keepLines w:val="0"/>
+        <w:widowControl/>
+        <w:suppressLineNumbers w:val="0"/>
+        <w:jc w:val="left"/>
+      </w:pPr>
+      <w:r>
+        <w:rPr>
+          <w:rStyle w:val="22"/>
+          <w:rFonts w:ascii="宋体" w:hAnsi="宋体" w:eastAsia="宋体" w:cs="宋体"/>
+          <w:snapToGrid w:val="0"/>
+          <w:kern w:val="0"/>
+          <w:sz w:val="24"/>
+          <w:szCs w:val="24"/>
+          <w:lang w:val="en-US" w:eastAsia="zh-CN" w:bidi="ar"/>
+        </w:rPr>
+        <w:t>2 格式字符（9种）</w:t>
+      </w:r>
+    </w:p>
+    <w:p>
+      <w:pPr>
+        <w:keepNext w:val="0"/>
+        <w:keepLines w:val="0"/>
+        <w:widowControl/>
+        <w:suppressLineNumbers w:val="0"/>
+        <w:jc w:val="left"/>
+      </w:pPr>
+      <w:r>
+        <w:rPr>
+          <w:rFonts w:ascii="宋体" w:hAnsi="宋体" w:eastAsia="宋体" w:cs="宋体"/>
+          <w:snapToGrid w:val="0"/>
+          <w:kern w:val="0"/>
+          <w:sz w:val="24"/>
+          <w:szCs w:val="24"/>
+          <w:lang w:val="en-US" w:eastAsia="zh-CN" w:bidi="ar"/>
+        </w:rPr>
+        <w:t>(1)d（或i）格式符。用来输出十进制整数，有以下几种用法：</w:t>
+      </w:r>
+    </w:p>
+    <w:p>
+      <w:pPr>
+        <w:keepNext w:val="0"/>
+        <w:keepLines w:val="0"/>
+        <w:widowControl/>
+        <w:suppressLineNumbers w:val="0"/>
+        <w:jc w:val="left"/>
+      </w:pPr>
+      <w:r>
+        <w:rPr>
+          <w:rFonts w:ascii="宋体" w:hAnsi="宋体" w:eastAsia="宋体" w:cs="宋体"/>
+          <w:snapToGrid w:val="0"/>
+          <w:kern w:val="0"/>
+          <w:sz w:val="24"/>
+          <w:szCs w:val="24"/>
+          <w:lang w:val="en-US" w:eastAsia="zh-CN" w:bidi="ar"/>
+        </w:rPr>
+        <w:t>     ①%d，按整型数据的实际长度输出。</w:t>
+      </w:r>
+    </w:p>
+    <w:p>
+      <w:pPr>
+        <w:keepNext w:val="0"/>
+        <w:keepLines w:val="0"/>
+        <w:widowControl/>
+        <w:suppressLineNumbers w:val="0"/>
+        <w:jc w:val="left"/>
+      </w:pPr>
+      <w:r>
+        <w:rPr>
+          <w:rFonts w:ascii="宋体" w:hAnsi="宋体" w:eastAsia="宋体" w:cs="宋体"/>
+          <w:snapToGrid w:val="0"/>
+          <w:kern w:val="0"/>
+          <w:sz w:val="24"/>
+          <w:szCs w:val="24"/>
+          <w:lang w:val="en-US" w:eastAsia="zh-CN" w:bidi="ar"/>
+        </w:rPr>
+        <w:t>     ②%md，m为指定的输出字段的宽度。如果数据的位数小于m，则左端补以空格，若大于m，则按实际位数输出。</w:t>
+      </w:r>
+    </w:p>
+    <w:p>
+      <w:pPr>
+        <w:keepNext w:val="0"/>
+        <w:keepLines w:val="0"/>
+        <w:widowControl/>
+        <w:suppressLineNumbers w:val="0"/>
+        <w:jc w:val="left"/>
+      </w:pPr>
+      <w:r>
+        <w:rPr>
+          <w:rFonts w:ascii="宋体" w:hAnsi="宋体" w:eastAsia="宋体" w:cs="宋体"/>
+          <w:snapToGrid w:val="0"/>
+          <w:kern w:val="0"/>
+          <w:sz w:val="24"/>
+          <w:szCs w:val="24"/>
+          <w:lang w:val="en-US" w:eastAsia="zh-CN" w:bidi="ar"/>
+        </w:rPr>
+        <w:t>       ③%ld(%mld 也可)，输出长整型数据。</w:t>
+      </w:r>
+    </w:p>
+    <w:p>
+      <w:pPr>
+        <w:keepNext w:val="0"/>
+        <w:keepLines w:val="0"/>
+        <w:widowControl/>
+        <w:suppressLineNumbers w:val="0"/>
+        <w:jc w:val="left"/>
+      </w:pPr>
+      <w:r>
+        <w:rPr>
+          <w:rFonts w:ascii="宋体" w:hAnsi="宋体" w:eastAsia="宋体" w:cs="宋体"/>
+          <w:snapToGrid w:val="0"/>
+          <w:kern w:val="0"/>
+          <w:sz w:val="24"/>
+          <w:szCs w:val="24"/>
+          <w:lang w:val="en-US" w:eastAsia="zh-CN" w:bidi="ar"/>
+        </w:rPr>
+        <w:t>        例如：long a=123456;</w:t>
+      </w:r>
+    </w:p>
+    <w:p>
+      <w:pPr>
+        <w:keepNext w:val="0"/>
+        <w:keepLines w:val="0"/>
+        <w:widowControl/>
+        <w:suppressLineNumbers w:val="0"/>
+        <w:jc w:val="left"/>
+      </w:pPr>
+      <w:r>
+        <w:rPr>
+          <w:rFonts w:ascii="宋体" w:hAnsi="宋体" w:eastAsia="宋体" w:cs="宋体"/>
+          <w:snapToGrid w:val="0"/>
+          <w:kern w:val="0"/>
+          <w:sz w:val="24"/>
+          <w:szCs w:val="24"/>
+          <w:lang w:val="en-US" w:eastAsia="zh-CN" w:bidi="ar"/>
+        </w:rPr>
+        <w:t>              printf("%ld",a);</w:t>
+      </w:r>
+    </w:p>
+    <w:p>
+      <w:pPr>
+        <w:keepNext w:val="0"/>
+        <w:keepLines w:val="0"/>
+        <w:widowControl/>
+        <w:suppressLineNumbers w:val="0"/>
+        <w:jc w:val="left"/>
+      </w:pPr>
+      <w:r>
+        <w:rPr>
+          <w:rFonts w:ascii="宋体" w:hAnsi="宋体" w:eastAsia="宋体" w:cs="宋体"/>
+          <w:snapToGrid w:val="0"/>
+          <w:kern w:val="0"/>
+          <w:sz w:val="24"/>
+          <w:szCs w:val="24"/>
+          <w:lang w:val="en-US" w:eastAsia="zh-CN" w:bidi="ar"/>
+        </w:rPr>
+        <w:t>　(2)o格式符，以八进制数形式输出整数。格式：%o，%mo,%lo，%mlo都可。</w:t>
+      </w:r>
+    </w:p>
+    <w:p>
+      <w:pPr>
+        <w:keepNext w:val="0"/>
+        <w:keepLines w:val="0"/>
+        <w:widowControl/>
+        <w:suppressLineNumbers w:val="0"/>
+        <w:jc w:val="left"/>
+      </w:pPr>
+      <w:r>
+        <w:rPr>
+          <w:rFonts w:ascii="宋体" w:hAnsi="宋体" w:eastAsia="宋体" w:cs="宋体"/>
+          <w:snapToGrid w:val="0"/>
+          <w:kern w:val="0"/>
+          <w:sz w:val="24"/>
+          <w:szCs w:val="24"/>
+          <w:lang w:val="en-US" w:eastAsia="zh-CN" w:bidi="ar"/>
+        </w:rPr>
+        <w:t>   (3)x(或X)格式符，以十六进制数形式输出整数。格式：%x，%mx,%lx，%mlx都可。</w:t>
+      </w:r>
+    </w:p>
+    <w:p>
+      <w:pPr>
+        <w:keepNext w:val="0"/>
+        <w:keepLines w:val="0"/>
+        <w:widowControl/>
+        <w:suppressLineNumbers w:val="0"/>
+        <w:jc w:val="left"/>
+      </w:pPr>
+      <w:r>
+        <w:rPr>
+          <w:rFonts w:ascii="宋体" w:hAnsi="宋体" w:eastAsia="宋体" w:cs="宋体"/>
+          <w:snapToGrid w:val="0"/>
+          <w:kern w:val="0"/>
+          <w:sz w:val="24"/>
+          <w:szCs w:val="24"/>
+          <w:lang w:val="en-US" w:eastAsia="zh-CN" w:bidi="ar"/>
+        </w:rPr>
+        <w:t>    (4)u格式符，用来输出unsigned型数据，即无符号数，以十进制数形式输出。格式：%u，%mu,%lu都可。</w:t>
+      </w:r>
+    </w:p>
+    <w:p>
+      <w:pPr>
+        <w:keepNext w:val="0"/>
+        <w:keepLines w:val="0"/>
+        <w:widowControl/>
+        <w:suppressLineNumbers w:val="0"/>
+        <w:jc w:val="left"/>
+      </w:pPr>
+      <w:r>
+        <w:rPr>
+          <w:rFonts w:ascii="宋体" w:hAnsi="宋体" w:eastAsia="宋体" w:cs="宋体"/>
+          <w:snapToGrid w:val="0"/>
+          <w:kern w:val="0"/>
+          <w:sz w:val="24"/>
+          <w:szCs w:val="24"/>
+          <w:lang w:val="en-US" w:eastAsia="zh-CN" w:bidi="ar"/>
+        </w:rPr>
+        <w:t>      参见:li4-3.c.r{}</w:t>
+      </w:r>
+    </w:p>
+    <w:p>
+      <w:pPr>
+        <w:keepNext w:val="0"/>
+        <w:keepLines w:val="0"/>
+        <w:widowControl/>
+        <w:suppressLineNumbers w:val="0"/>
+        <w:jc w:val="left"/>
+      </w:pPr>
+      <w:r>
+        <w:rPr>
+          <w:rFonts w:ascii="宋体" w:hAnsi="宋体" w:eastAsia="宋体" w:cs="宋体"/>
+          <w:snapToGrid w:val="0"/>
+          <w:kern w:val="0"/>
+          <w:sz w:val="24"/>
+          <w:szCs w:val="24"/>
+          <w:lang w:val="en-US" w:eastAsia="zh-CN" w:bidi="ar"/>
+        </w:rPr>
+        <w:t>    (5)c格式符，用来输出一个字符。格式：%c，%mc都可。</w:t>
+      </w:r>
+    </w:p>
+    <w:p>
+      <w:pPr>
+        <w:keepNext w:val="0"/>
+        <w:keepLines w:val="0"/>
+        <w:widowControl/>
+        <w:suppressLineNumbers w:val="0"/>
+        <w:jc w:val="left"/>
+      </w:pPr>
+      <w:r>
+        <w:rPr>
+          <w:rFonts w:ascii="宋体" w:hAnsi="宋体" w:eastAsia="宋体" w:cs="宋体"/>
+          <w:snapToGrid w:val="0"/>
+          <w:kern w:val="0"/>
+          <w:sz w:val="24"/>
+          <w:szCs w:val="24"/>
+          <w:lang w:val="en-US" w:eastAsia="zh-CN" w:bidi="ar"/>
+        </w:rPr>
+        <w:t>    (6)s格式符，用来输出一个字符串。格式：%s，%ms,%-ms，%m.ns，%-m.ns都可。</w:t>
+      </w:r>
+    </w:p>
+    <w:p>
+      <w:pPr>
+        <w:keepNext w:val="0"/>
+        <w:keepLines w:val="0"/>
+        <w:widowControl/>
+        <w:suppressLineNumbers w:val="0"/>
+        <w:jc w:val="left"/>
+      </w:pPr>
+      <w:r>
+        <w:rPr>
+          <w:rFonts w:ascii="宋体" w:hAnsi="宋体" w:eastAsia="宋体" w:cs="宋体"/>
+          <w:snapToGrid w:val="0"/>
+          <w:kern w:val="0"/>
+          <w:sz w:val="24"/>
+          <w:szCs w:val="24"/>
+          <w:lang w:val="en-US" w:eastAsia="zh-CN" w:bidi="ar"/>
+        </w:rPr>
+        <w:t>   (7)f格式符，用来输出实数（包括单、双精度），以小数形式输出。格式：%f，%m.nf，%-m.nf都可。</w:t>
+      </w:r>
+    </w:p>
+    <w:p>
+      <w:pPr>
+        <w:keepNext w:val="0"/>
+        <w:keepLines w:val="0"/>
+        <w:widowControl/>
+        <w:suppressLineNumbers w:val="0"/>
+        <w:jc w:val="left"/>
+      </w:pPr>
+      <w:r>
+        <w:rPr>
+          <w:rFonts w:ascii="宋体" w:hAnsi="宋体" w:eastAsia="宋体" w:cs="宋体"/>
+          <w:snapToGrid w:val="0"/>
+          <w:kern w:val="0"/>
+          <w:sz w:val="24"/>
+          <w:szCs w:val="24"/>
+          <w:lang w:val="en-US" w:eastAsia="zh-CN" w:bidi="ar"/>
+        </w:rPr>
+        <w:t>      注意：单精度实数的有效位数一般为7位，双精度为16位。</w:t>
+      </w:r>
+    </w:p>
+    <w:p>
+      <w:pPr>
+        <w:keepNext w:val="0"/>
+        <w:keepLines w:val="0"/>
+        <w:widowControl/>
+        <w:suppressLineNumbers w:val="0"/>
+        <w:jc w:val="left"/>
+      </w:pPr>
+      <w:r>
+        <w:rPr>
+          <w:rFonts w:ascii="宋体" w:hAnsi="宋体" w:eastAsia="宋体" w:cs="宋体"/>
+          <w:snapToGrid w:val="0"/>
+          <w:kern w:val="0"/>
+          <w:sz w:val="24"/>
+          <w:szCs w:val="24"/>
+          <w:lang w:val="en-US" w:eastAsia="zh-CN" w:bidi="ar"/>
+        </w:rPr>
+        <w:t>   (8)e(或E)格式符，以指数形式输出实数。格式：%e，%m.ne，%-m.ne都可。</w:t>
+      </w:r>
+    </w:p>
+    <w:p>
+      <w:pPr>
+        <w:keepNext w:val="0"/>
+        <w:keepLines w:val="0"/>
+        <w:widowControl/>
+        <w:suppressLineNumbers w:val="0"/>
+        <w:jc w:val="left"/>
+      </w:pPr>
+      <w:r>
+        <w:rPr>
+          <w:rFonts w:ascii="宋体" w:hAnsi="宋体" w:eastAsia="宋体" w:cs="宋体"/>
+          <w:snapToGrid w:val="0"/>
+          <w:kern w:val="0"/>
+          <w:sz w:val="24"/>
+          <w:szCs w:val="24"/>
+          <w:lang w:val="en-US" w:eastAsia="zh-CN" w:bidi="ar"/>
+        </w:rPr>
+        <w:t>     (9)g(或G)格式符，用来输出实数，它根据数值的大小，自动选f格式或e格式（选择输出时占宽度较小的一种）。</w:t>
+      </w:r>
+    </w:p>
+    <w:p>
+      <w:pPr>
+        <w:keepNext w:val="0"/>
+        <w:keepLines w:val="0"/>
+        <w:widowControl/>
+        <w:suppressLineNumbers w:val="0"/>
+        <w:jc w:val="left"/>
+      </w:pPr>
+      <w:r>
+        <w:rPr>
+          <w:rStyle w:val="22"/>
+          <w:rFonts w:ascii="宋体" w:hAnsi="宋体" w:eastAsia="宋体" w:cs="宋体"/>
+          <w:snapToGrid w:val="0"/>
+          <w:kern w:val="0"/>
+          <w:sz w:val="24"/>
+          <w:szCs w:val="24"/>
+          <w:lang w:val="en-US" w:eastAsia="zh-CN" w:bidi="ar"/>
+        </w:rPr>
+        <w:t>3 说明</w:t>
+      </w:r>
+    </w:p>
+    <w:p>
+      <w:pPr>
+        <w:keepNext w:val="0"/>
+        <w:keepLines w:val="0"/>
+        <w:widowControl/>
+        <w:suppressLineNumbers w:val="0"/>
+        <w:jc w:val="left"/>
+      </w:pPr>
+      <w:r>
+        <w:rPr>
+          <w:rFonts w:ascii="宋体" w:hAnsi="宋体" w:eastAsia="宋体" w:cs="宋体"/>
+          <w:snapToGrid w:val="0"/>
+          <w:kern w:val="0"/>
+          <w:sz w:val="24"/>
+          <w:szCs w:val="24"/>
+          <w:lang w:val="en-US" w:eastAsia="zh-CN" w:bidi="ar"/>
+        </w:rPr>
+        <w:t>（1）除了X、E、G（用大写字母表示）外，其他格式字符必须用小写字母；</w:t>
+      </w:r>
+    </w:p>
+    <w:p>
+      <w:pPr>
+        <w:keepNext w:val="0"/>
+        <w:keepLines w:val="0"/>
+        <w:widowControl/>
+        <w:suppressLineNumbers w:val="0"/>
+        <w:jc w:val="left"/>
+      </w:pPr>
+      <w:r>
+        <w:rPr>
+          <w:rFonts w:ascii="宋体" w:hAnsi="宋体" w:eastAsia="宋体" w:cs="宋体"/>
+          <w:snapToGrid w:val="0"/>
+          <w:kern w:val="0"/>
+          <w:sz w:val="24"/>
+          <w:szCs w:val="24"/>
+          <w:lang w:val="en-US" w:eastAsia="zh-CN" w:bidi="ar"/>
+        </w:rPr>
+        <w:t>（2）“格式控制”字符串内可以包含转义字符；</w:t>
+      </w:r>
+    </w:p>
+    <w:p>
+      <w:pPr>
+        <w:keepNext w:val="0"/>
+        <w:keepLines w:val="0"/>
+        <w:widowControl/>
+        <w:suppressLineNumbers w:val="0"/>
+        <w:jc w:val="left"/>
+      </w:pPr>
+      <w:r>
+        <w:rPr>
+          <w:rFonts w:ascii="宋体" w:hAnsi="宋体" w:eastAsia="宋体" w:cs="宋体"/>
+          <w:snapToGrid w:val="0"/>
+          <w:kern w:val="0"/>
+          <w:sz w:val="24"/>
+          <w:szCs w:val="24"/>
+          <w:lang w:val="en-US" w:eastAsia="zh-CN" w:bidi="ar"/>
+        </w:rPr>
+        <w:t>（3）如果想输出字符“%”，则应该在“格式控制”字符串中用连续两个%表示，如：</w:t>
+      </w:r>
+    </w:p>
+    <w:p>
+      <w:pPr>
+        <w:keepNext w:val="0"/>
+        <w:keepLines w:val="0"/>
+        <w:widowControl/>
+        <w:suppressLineNumbers w:val="0"/>
+        <w:jc w:val="left"/>
+      </w:pPr>
+      <w:r>
+        <w:rPr>
+          <w:rFonts w:ascii="宋体" w:hAnsi="宋体" w:eastAsia="宋体" w:cs="宋体"/>
+          <w:snapToGrid w:val="0"/>
+          <w:kern w:val="0"/>
+          <w:sz w:val="24"/>
+          <w:szCs w:val="24"/>
+          <w:lang w:val="en-US" w:eastAsia="zh-CN" w:bidi="ar"/>
+        </w:rPr>
+        <w:t>    printf("%f%%",1.0/3);</w:t>
+      </w:r>
+    </w:p>
+    <w:p>
+      <w:pPr>
+        <w:keepNext w:val="0"/>
+        <w:keepLines w:val="0"/>
+        <w:widowControl/>
+        <w:suppressLineNumbers w:val="0"/>
+        <w:jc w:val="left"/>
+      </w:pPr>
+      <w:r>
+        <w:rPr>
+          <w:rFonts w:ascii="宋体" w:hAnsi="宋体" w:eastAsia="宋体" w:cs="宋体"/>
+          <w:snapToGrid w:val="0"/>
+          <w:kern w:val="0"/>
+          <w:sz w:val="24"/>
+          <w:szCs w:val="24"/>
+          <w:lang w:val="en-US" w:eastAsia="zh-CN" w:bidi="ar"/>
+        </w:rPr>
+        <w:t>（4）格式字符表参见下表</w:t>
+      </w:r>
+    </w:p>
+    <w:p>
+      <w:pPr>
+        <w:keepNext w:val="0"/>
+        <w:keepLines w:val="0"/>
+        <w:widowControl/>
+        <w:suppressLineNumbers w:val="0"/>
+        <w:jc w:val="left"/>
+      </w:pPr>
+      <w:r>
+        <w:rPr>
+          <w:rFonts w:ascii="宋体" w:hAnsi="宋体" w:eastAsia="宋体" w:cs="宋体"/>
+          <w:snapToGrid w:val="0"/>
+          <w:kern w:val="0"/>
+          <w:sz w:val="24"/>
+          <w:szCs w:val="24"/>
+          <w:lang w:val="en-US" w:eastAsia="zh-CN" w:bidi="ar"/>
+        </w:rPr>
+        <w:t>　                     </w:t>
+      </w:r>
+      <w:bookmarkStart w:id="35" w:name="_GoBack"/>
+      <w:bookmarkEnd w:id="35"/>
+      <w:r>
+        <w:rPr>
+          <w:rFonts w:ascii="宋体" w:hAnsi="宋体" w:eastAsia="宋体" w:cs="宋体"/>
+          <w:snapToGrid w:val="0"/>
+          <w:kern w:val="0"/>
+          <w:sz w:val="24"/>
+          <w:szCs w:val="24"/>
+          <w:lang w:val="en-US" w:eastAsia="zh-CN" w:bidi="ar"/>
+        </w:rPr>
+        <w:t>表1 printf格式字符</w:t>
+      </w:r>
+    </w:p>
+    <w:tbl>
+      <w:tblPr>
+        <w:tblW w:w="8365" w:type="dxa"/>
+        <w:jc w:val="center"/>
+        <w:tblCellSpacing w:w="15" w:type="dxa"/>
+        <w:tblInd w:w="16" w:type="dxa"/>
+        <w:tblBorders>
+          <w:top w:val="outset" w:color="auto" w:sz="6" w:space="0"/>
+          <w:left w:val="outset" w:color="auto" w:sz="6" w:space="0"/>
+          <w:bottom w:val="outset" w:color="auto" w:sz="6" w:space="0"/>
+          <w:right w:val="outset" w:color="auto" w:sz="6" w:space="0"/>
+          <w:insideH w:val="outset" w:color="auto" w:sz="6" w:space="0"/>
+          <w:insideV w:val="outset" w:color="auto" w:sz="6" w:space="0"/>
+        </w:tblBorders>
+        <w:shd w:val="clear"/>
+        <w:tblLayout w:type="fixed"/>
+        <w:tblCellMar>
+          <w:top w:w="0" w:type="dxa"/>
+          <w:left w:w="0" w:type="dxa"/>
+          <w:bottom w:w="0" w:type="dxa"/>
+          <w:right w:w="0" w:type="dxa"/>
+        </w:tblCellMar>
+      </w:tblPr>
+      <w:tblGrid>
+        <w:gridCol w:w="1286"/>
+        <w:gridCol w:w="7079"/>
+      </w:tblGrid>
+      <w:tr>
+        <w:trPr>
+          <w:tblCellSpacing w:w="15" w:type="dxa"/>
+          <w:jc w:val="center"/>
+        </w:trPr>
+        <w:tc>
+          <w:tcPr>
+            <w:tcW w:w="1241" w:type="dxa"/>
+            <w:shd w:val="clear"/>
+            <w:vAlign w:val="center"/>
+          </w:tcPr>
+          <w:p>
+            <w:pPr>
+              <w:keepNext w:val="0"/>
+              <w:keepLines w:val="0"/>
+              <w:widowControl/>
+              <w:suppressLineNumbers w:val="0"/>
+              <w:ind w:left="0"/>
+              <w:jc w:val="left"/>
+            </w:pPr>
+            <w:r>
+              <w:rPr>
+                <w:rFonts w:ascii="宋体" w:hAnsi="宋体" w:eastAsia="宋体" w:cs="宋体"/>
+                <w:snapToGrid w:val="0"/>
+                <w:kern w:val="0"/>
+                <w:sz w:val="24"/>
+                <w:szCs w:val="24"/>
+                <w:lang w:val="en-US" w:eastAsia="zh-CN" w:bidi="ar"/>
+              </w:rPr>
+              <w:t>格式字符</w:t>
+            </w:r>
+          </w:p>
+        </w:tc>
+        <w:tc>
+          <w:tcPr>
+            <w:tcW w:w="7034" w:type="dxa"/>
+            <w:shd w:val="clear"/>
+            <w:vAlign w:val="center"/>
+          </w:tcPr>
+          <w:p>
+            <w:pPr>
+              <w:keepNext w:val="0"/>
+              <w:keepLines w:val="0"/>
+              <w:widowControl/>
+              <w:suppressLineNumbers w:val="0"/>
+              <w:ind w:left="0"/>
+              <w:jc w:val="left"/>
+            </w:pPr>
+            <w:r>
+              <w:rPr>
+                <w:rFonts w:ascii="宋体" w:hAnsi="宋体" w:eastAsia="宋体" w:cs="宋体"/>
+                <w:snapToGrid w:val="0"/>
+                <w:kern w:val="0"/>
+                <w:sz w:val="24"/>
+                <w:szCs w:val="24"/>
+                <w:lang w:val="en-US" w:eastAsia="zh-CN" w:bidi="ar"/>
+              </w:rPr>
+              <w:t>说    明</w:t>
+            </w:r>
+          </w:p>
+        </w:tc>
+      </w:tr>
+      <w:tr>
+        <w:trPr>
+          <w:tblCellSpacing w:w="15" w:type="dxa"/>
+          <w:jc w:val="center"/>
+        </w:trPr>
+        <w:tc>
+          <w:tcPr>
+            <w:tcW w:w="1241" w:type="dxa"/>
+            <w:shd w:val="clear"/>
+            <w:vAlign w:val="center"/>
+          </w:tcPr>
+          <w:p>
+            <w:pPr>
+              <w:keepNext w:val="0"/>
+              <w:keepLines w:val="0"/>
+              <w:widowControl/>
+              <w:suppressLineNumbers w:val="0"/>
+              <w:ind w:left="0"/>
+              <w:jc w:val="left"/>
+            </w:pPr>
+            <w:r>
+              <w:rPr>
+                <w:rFonts w:ascii="宋体" w:hAnsi="宋体" w:eastAsia="宋体" w:cs="宋体"/>
+                <w:snapToGrid w:val="0"/>
+                <w:kern w:val="0"/>
+                <w:sz w:val="24"/>
+                <w:szCs w:val="24"/>
+                <w:lang w:val="en-US" w:eastAsia="zh-CN" w:bidi="ar"/>
+              </w:rPr>
+              <w:t>d,i</w:t>
+            </w:r>
+          </w:p>
+        </w:tc>
+        <w:tc>
+          <w:tcPr>
+            <w:tcW w:w="7034" w:type="dxa"/>
+            <w:shd w:val="clear"/>
+            <w:vAlign w:val="center"/>
+          </w:tcPr>
+          <w:p>
+            <w:pPr>
+              <w:keepNext w:val="0"/>
+              <w:keepLines w:val="0"/>
+              <w:widowControl/>
+              <w:suppressLineNumbers w:val="0"/>
+              <w:ind w:left="0"/>
+              <w:jc w:val="left"/>
+            </w:pPr>
+            <w:r>
+              <w:rPr>
+                <w:rFonts w:ascii="宋体" w:hAnsi="宋体" w:eastAsia="宋体" w:cs="宋体"/>
+                <w:snapToGrid w:val="0"/>
+                <w:kern w:val="0"/>
+                <w:sz w:val="24"/>
+                <w:szCs w:val="24"/>
+                <w:lang w:val="en-US" w:eastAsia="zh-CN" w:bidi="ar"/>
+              </w:rPr>
+              <w:t>以带符号的十进制形式输出整数（正数不输出符号）</w:t>
+            </w:r>
+          </w:p>
+        </w:tc>
+      </w:tr>
+      <w:tr>
+        <w:trPr>
+          <w:tblCellSpacing w:w="15" w:type="dxa"/>
+          <w:jc w:val="center"/>
+        </w:trPr>
+        <w:tc>
+          <w:tcPr>
+            <w:tcW w:w="1241" w:type="dxa"/>
+            <w:shd w:val="clear"/>
+            <w:vAlign w:val="center"/>
+          </w:tcPr>
+          <w:p>
+            <w:pPr>
+              <w:keepNext w:val="0"/>
+              <w:keepLines w:val="0"/>
+              <w:widowControl/>
+              <w:suppressLineNumbers w:val="0"/>
+              <w:ind w:left="0"/>
+              <w:jc w:val="left"/>
+            </w:pPr>
+            <w:r>
+              <w:rPr>
+                <w:rFonts w:ascii="宋体" w:hAnsi="宋体" w:eastAsia="宋体" w:cs="宋体"/>
+                <w:snapToGrid w:val="0"/>
+                <w:kern w:val="0"/>
+                <w:sz w:val="24"/>
+                <w:szCs w:val="24"/>
+                <w:lang w:val="en-US" w:eastAsia="zh-CN" w:bidi="ar"/>
+              </w:rPr>
+              <w:t>o</w:t>
+            </w:r>
+          </w:p>
+        </w:tc>
+        <w:tc>
+          <w:tcPr>
+            <w:tcW w:w="7034" w:type="dxa"/>
+            <w:shd w:val="clear"/>
+            <w:vAlign w:val="center"/>
+          </w:tcPr>
+          <w:p>
+            <w:pPr>
+              <w:keepNext w:val="0"/>
+              <w:keepLines w:val="0"/>
+              <w:widowControl/>
+              <w:suppressLineNumbers w:val="0"/>
+              <w:ind w:left="0"/>
+              <w:jc w:val="left"/>
+            </w:pPr>
+            <w:r>
+              <w:rPr>
+                <w:rFonts w:ascii="宋体" w:hAnsi="宋体" w:eastAsia="宋体" w:cs="宋体"/>
+                <w:snapToGrid w:val="0"/>
+                <w:kern w:val="0"/>
+                <w:sz w:val="24"/>
+                <w:szCs w:val="24"/>
+                <w:lang w:val="en-US" w:eastAsia="zh-CN" w:bidi="ar"/>
+              </w:rPr>
+              <w:t>以八进制无符号形式输出整数（不输出前导符0）</w:t>
+            </w:r>
+          </w:p>
+        </w:tc>
+      </w:tr>
+      <w:tr>
+        <w:trPr>
+          <w:tblCellSpacing w:w="15" w:type="dxa"/>
+          <w:jc w:val="center"/>
+        </w:trPr>
+        <w:tc>
+          <w:tcPr>
+            <w:tcW w:w="1241" w:type="dxa"/>
+            <w:shd w:val="clear"/>
+            <w:vAlign w:val="center"/>
+          </w:tcPr>
+          <w:p>
+            <w:pPr>
+              <w:keepNext w:val="0"/>
+              <w:keepLines w:val="0"/>
+              <w:widowControl/>
+              <w:suppressLineNumbers w:val="0"/>
+              <w:ind w:left="0"/>
+              <w:jc w:val="left"/>
+            </w:pPr>
+            <w:r>
+              <w:rPr>
+                <w:rFonts w:ascii="宋体" w:hAnsi="宋体" w:eastAsia="宋体" w:cs="宋体"/>
+                <w:snapToGrid w:val="0"/>
+                <w:kern w:val="0"/>
+                <w:sz w:val="24"/>
+                <w:szCs w:val="24"/>
+                <w:lang w:val="en-US" w:eastAsia="zh-CN" w:bidi="ar"/>
+              </w:rPr>
+              <w:t>x,X</w:t>
+            </w:r>
+          </w:p>
+        </w:tc>
+        <w:tc>
+          <w:tcPr>
+            <w:tcW w:w="7034" w:type="dxa"/>
+            <w:shd w:val="clear"/>
+            <w:vAlign w:val="center"/>
+          </w:tcPr>
+          <w:p>
+            <w:pPr>
+              <w:keepNext w:val="0"/>
+              <w:keepLines w:val="0"/>
+              <w:widowControl/>
+              <w:suppressLineNumbers w:val="0"/>
+              <w:ind w:left="0"/>
+              <w:jc w:val="left"/>
+            </w:pPr>
+            <w:r>
+              <w:rPr>
+                <w:rFonts w:ascii="宋体" w:hAnsi="宋体" w:eastAsia="宋体" w:cs="宋体"/>
+                <w:snapToGrid w:val="0"/>
+                <w:kern w:val="0"/>
+                <w:sz w:val="24"/>
+                <w:szCs w:val="24"/>
+                <w:lang w:val="en-US" w:eastAsia="zh-CN" w:bidi="ar"/>
+              </w:rPr>
+              <w:t>以十六进制无符号形式输出整数（不输出前导符0x）,用x则输出十六进制数的a～f时以小写形式输出，用X时，则以大写字母输出</w:t>
+            </w:r>
+          </w:p>
+        </w:tc>
+      </w:tr>
+      <w:tr>
+        <w:trPr>
+          <w:tblCellSpacing w:w="15" w:type="dxa"/>
+          <w:jc w:val="center"/>
+        </w:trPr>
+        <w:tc>
+          <w:tcPr>
+            <w:tcW w:w="1241" w:type="dxa"/>
+            <w:shd w:val="clear"/>
+            <w:vAlign w:val="center"/>
+          </w:tcPr>
+          <w:p>
+            <w:pPr>
+              <w:keepNext w:val="0"/>
+              <w:keepLines w:val="0"/>
+              <w:widowControl/>
+              <w:suppressLineNumbers w:val="0"/>
+              <w:ind w:left="0"/>
+              <w:jc w:val="left"/>
+            </w:pPr>
+            <w:r>
+              <w:rPr>
+                <w:rFonts w:ascii="宋体" w:hAnsi="宋体" w:eastAsia="宋体" w:cs="宋体"/>
+                <w:snapToGrid w:val="0"/>
+                <w:kern w:val="0"/>
+                <w:sz w:val="24"/>
+                <w:szCs w:val="24"/>
+                <w:lang w:val="en-US" w:eastAsia="zh-CN" w:bidi="ar"/>
+              </w:rPr>
+              <w:t>u</w:t>
+            </w:r>
+          </w:p>
+        </w:tc>
+        <w:tc>
+          <w:tcPr>
+            <w:tcW w:w="7034" w:type="dxa"/>
+            <w:shd w:val="clear"/>
+            <w:vAlign w:val="center"/>
+          </w:tcPr>
+          <w:p>
+            <w:pPr>
+              <w:keepNext w:val="0"/>
+              <w:keepLines w:val="0"/>
+              <w:widowControl/>
+              <w:suppressLineNumbers w:val="0"/>
+              <w:ind w:left="0"/>
+              <w:jc w:val="left"/>
+            </w:pPr>
+            <w:r>
+              <w:rPr>
+                <w:rFonts w:ascii="宋体" w:hAnsi="宋体" w:eastAsia="宋体" w:cs="宋体"/>
+                <w:snapToGrid w:val="0"/>
+                <w:kern w:val="0"/>
+                <w:sz w:val="24"/>
+                <w:szCs w:val="24"/>
+                <w:lang w:val="en-US" w:eastAsia="zh-CN" w:bidi="ar"/>
+              </w:rPr>
+              <w:t>以无符号十进制形式输出整数</w:t>
+            </w:r>
+          </w:p>
+        </w:tc>
+      </w:tr>
+      <w:tr>
+        <w:trPr>
+          <w:tblCellSpacing w:w="15" w:type="dxa"/>
+          <w:jc w:val="center"/>
+        </w:trPr>
+        <w:tc>
+          <w:tcPr>
+            <w:tcW w:w="1241" w:type="dxa"/>
+            <w:shd w:val="clear"/>
+            <w:vAlign w:val="center"/>
+          </w:tcPr>
+          <w:p>
+            <w:pPr>
+              <w:keepNext w:val="0"/>
+              <w:keepLines w:val="0"/>
+              <w:widowControl/>
+              <w:suppressLineNumbers w:val="0"/>
+              <w:ind w:left="0"/>
+              <w:jc w:val="left"/>
+            </w:pPr>
+            <w:r>
+              <w:rPr>
+                <w:rFonts w:ascii="宋体" w:hAnsi="宋体" w:eastAsia="宋体" w:cs="宋体"/>
+                <w:snapToGrid w:val="0"/>
+                <w:kern w:val="0"/>
+                <w:sz w:val="24"/>
+                <w:szCs w:val="24"/>
+                <w:lang w:val="en-US" w:eastAsia="zh-CN" w:bidi="ar"/>
+              </w:rPr>
+              <w:t>c</w:t>
+            </w:r>
+          </w:p>
+        </w:tc>
+        <w:tc>
+          <w:tcPr>
+            <w:tcW w:w="7034" w:type="dxa"/>
+            <w:shd w:val="clear"/>
+            <w:vAlign w:val="center"/>
+          </w:tcPr>
+          <w:p>
+            <w:pPr>
+              <w:keepNext w:val="0"/>
+              <w:keepLines w:val="0"/>
+              <w:widowControl/>
+              <w:suppressLineNumbers w:val="0"/>
+              <w:ind w:left="0"/>
+              <w:jc w:val="left"/>
+            </w:pPr>
+            <w:r>
+              <w:rPr>
+                <w:rFonts w:ascii="宋体" w:hAnsi="宋体" w:eastAsia="宋体" w:cs="宋体"/>
+                <w:snapToGrid w:val="0"/>
+                <w:kern w:val="0"/>
+                <w:sz w:val="24"/>
+                <w:szCs w:val="24"/>
+                <w:lang w:val="en-US" w:eastAsia="zh-CN" w:bidi="ar"/>
+              </w:rPr>
+              <w:t>以字符形式输出，只输出一个字符</w:t>
+            </w:r>
+          </w:p>
+        </w:tc>
+      </w:tr>
+      <w:tr>
+        <w:trPr>
+          <w:tblCellSpacing w:w="15" w:type="dxa"/>
+          <w:jc w:val="center"/>
+        </w:trPr>
+        <w:tc>
+          <w:tcPr>
+            <w:tcW w:w="1241" w:type="dxa"/>
+            <w:shd w:val="clear"/>
+            <w:vAlign w:val="center"/>
+          </w:tcPr>
+          <w:p>
+            <w:pPr>
+              <w:keepNext w:val="0"/>
+              <w:keepLines w:val="0"/>
+              <w:widowControl/>
+              <w:suppressLineNumbers w:val="0"/>
+              <w:ind w:left="0"/>
+              <w:jc w:val="left"/>
+            </w:pPr>
+            <w:r>
+              <w:rPr>
+                <w:rFonts w:ascii="宋体" w:hAnsi="宋体" w:eastAsia="宋体" w:cs="宋体"/>
+                <w:snapToGrid w:val="0"/>
+                <w:kern w:val="0"/>
+                <w:sz w:val="24"/>
+                <w:szCs w:val="24"/>
+                <w:lang w:val="en-US" w:eastAsia="zh-CN" w:bidi="ar"/>
+              </w:rPr>
+              <w:t>s</w:t>
+            </w:r>
+          </w:p>
+        </w:tc>
+        <w:tc>
+          <w:tcPr>
+            <w:tcW w:w="7034" w:type="dxa"/>
+            <w:shd w:val="clear"/>
+            <w:vAlign w:val="center"/>
+          </w:tcPr>
+          <w:p>
+            <w:pPr>
+              <w:keepNext w:val="0"/>
+              <w:keepLines w:val="0"/>
+              <w:widowControl/>
+              <w:suppressLineNumbers w:val="0"/>
+              <w:ind w:left="0"/>
+              <w:jc w:val="left"/>
+            </w:pPr>
+            <w:r>
+              <w:rPr>
+                <w:rFonts w:ascii="宋体" w:hAnsi="宋体" w:eastAsia="宋体" w:cs="宋体"/>
+                <w:snapToGrid w:val="0"/>
+                <w:kern w:val="0"/>
+                <w:sz w:val="24"/>
+                <w:szCs w:val="24"/>
+                <w:lang w:val="en-US" w:eastAsia="zh-CN" w:bidi="ar"/>
+              </w:rPr>
+              <w:t>输出字符串</w:t>
+            </w:r>
+          </w:p>
+        </w:tc>
+      </w:tr>
+      <w:tr>
+        <w:trPr>
+          <w:tblCellSpacing w:w="15" w:type="dxa"/>
+          <w:jc w:val="center"/>
+        </w:trPr>
+        <w:tc>
+          <w:tcPr>
+            <w:tcW w:w="1241" w:type="dxa"/>
+            <w:shd w:val="clear"/>
+            <w:vAlign w:val="center"/>
+          </w:tcPr>
+          <w:p>
+            <w:pPr>
+              <w:keepNext w:val="0"/>
+              <w:keepLines w:val="0"/>
+              <w:widowControl/>
+              <w:suppressLineNumbers w:val="0"/>
+              <w:ind w:left="0"/>
+              <w:jc w:val="left"/>
+            </w:pPr>
+            <w:r>
+              <w:rPr>
+                <w:rFonts w:ascii="宋体" w:hAnsi="宋体" w:eastAsia="宋体" w:cs="宋体"/>
+                <w:snapToGrid w:val="0"/>
+                <w:kern w:val="0"/>
+                <w:sz w:val="24"/>
+                <w:szCs w:val="24"/>
+                <w:lang w:val="en-US" w:eastAsia="zh-CN" w:bidi="ar"/>
+              </w:rPr>
+              <w:t>f</w:t>
+            </w:r>
+          </w:p>
+        </w:tc>
+        <w:tc>
+          <w:tcPr>
+            <w:tcW w:w="7034" w:type="dxa"/>
+            <w:shd w:val="clear"/>
+            <w:vAlign w:val="center"/>
+          </w:tcPr>
+          <w:p>
+            <w:pPr>
+              <w:keepNext w:val="0"/>
+              <w:keepLines w:val="0"/>
+              <w:widowControl/>
+              <w:suppressLineNumbers w:val="0"/>
+              <w:ind w:left="0"/>
+              <w:jc w:val="left"/>
+            </w:pPr>
+            <w:r>
+              <w:rPr>
+                <w:rFonts w:ascii="宋体" w:hAnsi="宋体" w:eastAsia="宋体" w:cs="宋体"/>
+                <w:snapToGrid w:val="0"/>
+                <w:kern w:val="0"/>
+                <w:sz w:val="24"/>
+                <w:szCs w:val="24"/>
+                <w:lang w:val="en-US" w:eastAsia="zh-CN" w:bidi="ar"/>
+              </w:rPr>
+              <w:t>以小数形式输出单、双精度数，隐含输出6位小数</w:t>
+            </w:r>
+          </w:p>
+        </w:tc>
+      </w:tr>
+      <w:tr>
+        <w:trPr>
+          <w:tblCellSpacing w:w="15" w:type="dxa"/>
+          <w:jc w:val="center"/>
+        </w:trPr>
+        <w:tc>
+          <w:tcPr>
+            <w:tcW w:w="1241" w:type="dxa"/>
+            <w:shd w:val="clear"/>
+            <w:vAlign w:val="center"/>
+          </w:tcPr>
+          <w:p>
+            <w:pPr>
+              <w:keepNext w:val="0"/>
+              <w:keepLines w:val="0"/>
+              <w:widowControl/>
+              <w:suppressLineNumbers w:val="0"/>
+              <w:ind w:left="0"/>
+              <w:jc w:val="left"/>
+            </w:pPr>
+            <w:r>
+              <w:rPr>
+                <w:rFonts w:ascii="宋体" w:hAnsi="宋体" w:eastAsia="宋体" w:cs="宋体"/>
+                <w:snapToGrid w:val="0"/>
+                <w:kern w:val="0"/>
+                <w:sz w:val="24"/>
+                <w:szCs w:val="24"/>
+                <w:lang w:val="en-US" w:eastAsia="zh-CN" w:bidi="ar"/>
+              </w:rPr>
+              <w:t>e,E</w:t>
+            </w:r>
+          </w:p>
+        </w:tc>
+        <w:tc>
+          <w:tcPr>
+            <w:tcW w:w="7034" w:type="dxa"/>
+            <w:shd w:val="clear"/>
+            <w:vAlign w:val="center"/>
+          </w:tcPr>
+          <w:p>
+            <w:pPr>
+              <w:keepNext w:val="0"/>
+              <w:keepLines w:val="0"/>
+              <w:widowControl/>
+              <w:suppressLineNumbers w:val="0"/>
+              <w:ind w:left="0"/>
+              <w:jc w:val="left"/>
+            </w:pPr>
+            <w:r>
+              <w:rPr>
+                <w:rFonts w:ascii="宋体" w:hAnsi="宋体" w:eastAsia="宋体" w:cs="宋体"/>
+                <w:snapToGrid w:val="0"/>
+                <w:kern w:val="0"/>
+                <w:sz w:val="24"/>
+                <w:szCs w:val="24"/>
+                <w:lang w:val="en-US" w:eastAsia="zh-CN" w:bidi="ar"/>
+              </w:rPr>
+              <w:t>以指数形式输出实数</w:t>
+            </w:r>
+          </w:p>
+        </w:tc>
+      </w:tr>
+      <w:tr>
+        <w:trPr>
+          <w:tblCellSpacing w:w="15" w:type="dxa"/>
+          <w:jc w:val="center"/>
+        </w:trPr>
+        <w:tc>
+          <w:tcPr>
+            <w:tcW w:w="1241" w:type="dxa"/>
+            <w:shd w:val="clear"/>
+            <w:vAlign w:val="center"/>
+          </w:tcPr>
+          <w:p>
+            <w:pPr>
+              <w:keepNext w:val="0"/>
+              <w:keepLines w:val="0"/>
+              <w:widowControl/>
+              <w:suppressLineNumbers w:val="0"/>
+              <w:ind w:left="0"/>
+              <w:jc w:val="left"/>
+            </w:pPr>
+            <w:r>
+              <w:rPr>
+                <w:rFonts w:ascii="宋体" w:hAnsi="宋体" w:eastAsia="宋体" w:cs="宋体"/>
+                <w:snapToGrid w:val="0"/>
+                <w:kern w:val="0"/>
+                <w:sz w:val="24"/>
+                <w:szCs w:val="24"/>
+                <w:lang w:val="en-US" w:eastAsia="zh-CN" w:bidi="ar"/>
+              </w:rPr>
+              <w:t>g,G</w:t>
+            </w:r>
+          </w:p>
+        </w:tc>
+        <w:tc>
+          <w:tcPr>
+            <w:tcW w:w="7034" w:type="dxa"/>
+            <w:shd w:val="clear"/>
+            <w:vAlign w:val="center"/>
+          </w:tcPr>
+          <w:p>
+            <w:pPr>
+              <w:keepNext w:val="0"/>
+              <w:keepLines w:val="0"/>
+              <w:widowControl/>
+              <w:suppressLineNumbers w:val="0"/>
+              <w:ind w:left="0"/>
+              <w:jc w:val="left"/>
+            </w:pPr>
+            <w:r>
+              <w:rPr>
+                <w:rFonts w:ascii="宋体" w:hAnsi="宋体" w:eastAsia="宋体" w:cs="宋体"/>
+                <w:snapToGrid w:val="0"/>
+                <w:kern w:val="0"/>
+                <w:sz w:val="24"/>
+                <w:szCs w:val="24"/>
+                <w:lang w:val="en-US" w:eastAsia="zh-CN" w:bidi="ar"/>
+              </w:rPr>
+              <w:t>选用%f或%e格式中输出宽度较短的一种格式，不输出无意义的0</w:t>
+            </w:r>
+          </w:p>
+        </w:tc>
+      </w:tr>
+    </w:tbl>
+    <w:p>
+      <w:pPr>
+        <w:keepNext w:val="0"/>
+        <w:keepLines w:val="0"/>
+        <w:widowControl/>
+        <w:suppressLineNumbers w:val="0"/>
+        <w:jc w:val="left"/>
+      </w:pPr>
+      <w:r>
+        <w:rPr>
+          <w:rFonts w:ascii="宋体" w:hAnsi="宋体" w:eastAsia="宋体" w:cs="宋体"/>
+          <w:snapToGrid w:val="0"/>
+          <w:kern w:val="0"/>
+          <w:sz w:val="24"/>
+          <w:szCs w:val="24"/>
+          <w:lang w:val="en-US" w:eastAsia="zh-CN" w:bidi="ar"/>
+        </w:rPr>
+        <w:t>表2 printf的附加格式说明字符</w:t>
+      </w:r>
+    </w:p>
+    <w:p>
+      <w:pPr>
+        <w:keepNext w:val="0"/>
+        <w:keepLines w:val="0"/>
+        <w:widowControl/>
+        <w:suppressLineNumbers w:val="0"/>
+        <w:jc w:val="left"/>
+      </w:pPr>
     </w:p>
     <w:p>
       <w:pPr>
@@ -13200,7 +14854,7 @@
     <w:lsdException w:qFormat="1" w:unhideWhenUsed="0" w:uiPriority="10" w:semiHidden="0" w:name="Title"/>
     <w:lsdException w:uiPriority="99" w:name="Closing"/>
     <w:lsdException w:uiPriority="99" w:name="Signature"/>
-    <w:lsdException w:uiPriority="1" w:name="Default Paragraph Font"/>
+    <w:lsdException w:uiPriority="1" w:semiHidden="0" w:name="Default Paragraph Font"/>
     <w:lsdException w:uiPriority="99" w:name="Body Text"/>
     <w:lsdException w:uiPriority="99" w:name="Body Text Indent"/>
     <w:lsdException w:uiPriority="99" w:name="List Continue"/>
@@ -13238,7 +14892,7 @@
     <w:lsdException w:uiPriority="99" w:name="HTML Sample"/>
     <w:lsdException w:uiPriority="99" w:name="HTML Typewriter"/>
     <w:lsdException w:uiPriority="99" w:name="HTML Variable"/>
-    <w:lsdException w:qFormat="1" w:uiPriority="99" w:name="Normal Table"/>
+    <w:lsdException w:qFormat="1" w:uiPriority="99" w:semiHidden="0" w:name="Normal Table"/>
     <w:lsdException w:uiPriority="99" w:name="annotation subject"/>
     <w:lsdException w:uiPriority="99" w:name="Table Simple 1"/>
     <w:lsdException w:uiPriority="99" w:name="Table Simple 2"/>

</xml_diff>